<commit_message>
Fixed header in task2 report
</commit_message>
<xml_diff>
--- a/task2_report.docx
+++ b/task2_report.docx
@@ -22,7 +22,7 @@
         <w:sdtEndPr/>
         <w:sdtContent>
           <w:r>
-            <w:t>Introduction</w:t>
+            <w:t>Comparing Scikit-Learn with PySpark</w:t>
           </w:r>
         </w:sdtContent>
       </w:sdt>
@@ -86,7 +86,7 @@
               <w:b/>
               <w:bCs/>
             </w:rPr>
-            <w:t>Introduction</w:t>
+            <w:t>Comparing Scikit-Learn with PySpark</w:t>
           </w:r>
         </w:sdtContent>
       </w:sdt>
@@ -192,13 +192,7 @@
         <w:rPr>
           <w:rStyle w:val="Heading3Char"/>
         </w:rPr>
-        <w:t>Native Connectors to data lakes/warehouses</w:t>
-      </w:r>
-      <w:r>
-        <w:rPr>
-          <w:rStyle w:val="Heading3Char"/>
-        </w:rPr>
-        <w:t xml:space="preserve"> </w:t>
+        <w:t xml:space="preserve">Native Connectors to data lakes/warehouses </w:t>
       </w:r>
       <w:r>
         <w:t>PySpark has native connectors to data lakes and warehouses such as S3</w:t>
@@ -256,10 +250,7 @@
         <w:spacing w:line="360" w:lineRule="auto"/>
       </w:pPr>
       <w:r>
-        <w:t>Con</w:t>
-      </w:r>
-      <w:r>
-        <w:t>s</w:t>
+        <w:t>Cons</w:t>
       </w:r>
       <w:r>
         <w:t>/Limitations</w:t>
@@ -324,23 +315,7 @@
         <w:t xml:space="preserve">Gradient Boosted Trees and Random Forest. The 3rd model was simple Linear Regression. Trees handle distributed workflows and parallelization very well and as a result, tree-based approaches are prominent in the </w:t>
       </w:r>
       <w:r>
-        <w:t xml:space="preserve">regression models natively available in </w:t>
-      </w:r>
-      <w:proofErr w:type="spellStart"/>
-      <w:r>
-        <w:t>PySpark’s</w:t>
-      </w:r>
-      <w:proofErr w:type="spellEnd"/>
-      <w:r>
-        <w:t xml:space="preserve"> </w:t>
-      </w:r>
-      <w:proofErr w:type="spellStart"/>
-      <w:r>
-        <w:t>MLlib</w:t>
-      </w:r>
-      <w:proofErr w:type="spellEnd"/>
-      <w:r>
-        <w:t>.</w:t>
+        <w:t>regression models natively available in PySpark’s MLlib.</w:t>
       </w:r>
     </w:p>
     <w:p>
@@ -368,10 +343,7 @@
       </w:pPr>
       <w:r>
         <w:lastRenderedPageBreak/>
-        <w:t>Scikit-Learn</w:t>
-      </w:r>
-      <w:r>
-        <w:t xml:space="preserve"> </w:t>
+        <w:t xml:space="preserve">Scikit-Learn </w:t>
       </w:r>
     </w:p>
     <w:p>
@@ -417,19 +389,10 @@
         <w:rPr>
           <w:rStyle w:val="Heading3Char"/>
         </w:rPr>
-        <w:t>Rich Algorithm and Utility Coverage.</w:t>
-      </w:r>
-      <w:r>
-        <w:rPr>
-          <w:rStyle w:val="Heading3Char"/>
-        </w:rPr>
-        <w:t xml:space="preserve"> </w:t>
-      </w:r>
-      <w:r>
-        <w:t>PySpar</w:t>
-      </w:r>
-      <w:r>
-        <w:t>k is designed primarily for distributed workloads and as a result, it does not have the same broad catalog of classical ML algorithms as Scikit-learn. Scikit-learn provides more options to developers to approach any ML problem as well as native feedback during model fitting in the console or notebook environment. For the group assignment in particular, the native feedback</w:t>
+        <w:t xml:space="preserve">Rich Algorithm and Utility Coverage. </w:t>
+      </w:r>
+      <w:r>
+        <w:t>PySpark is designed primarily for distributed workloads and as a result, it does not have the same broad catalog of classical ML algorithms as Scikit-learn. Scikit-learn provides more options to developers to approach any ML problem as well as native feedback during model fitting in the console or notebook environment. For the group assignment in particular, the native feedback</w:t>
       </w:r>
       <w:r>
         <w:t xml:space="preserve"> of Scikit-Learn in task 1</w:t>
@@ -565,19 +528,10 @@
         <w:rPr>
           <w:rStyle w:val="Heading3Char"/>
         </w:rPr>
-        <w:t>Pipeline-based workflows and algorithms for a wide range of machine learning problems</w:t>
-      </w:r>
-      <w:r>
-        <w:rPr>
-          <w:rStyle w:val="Heading3Char"/>
-        </w:rPr>
-        <w:t xml:space="preserve">. </w:t>
-      </w:r>
-      <w:r>
-        <w:t xml:space="preserve"> </w:t>
-      </w:r>
-      <w:r>
-        <w:t>Both PySpark and Scikit-Learn provide developers with a wide array of solutions to implement for machine learning paradigms like regression and classification. They both also have Pipeline abstractions that allow the developer to chain preprocessing and modeling steps with consistent fit/transform/predict semantics.</w:t>
+        <w:t xml:space="preserve">Pipeline-based workflows and algorithms for a wide range of machine learning problems. </w:t>
+      </w:r>
+      <w:r>
+        <w:t xml:space="preserve"> Both PySpark and Scikit-Learn provide developers with a wide array of solutions to implement for machine learning paradigms like regression and classification. They both also have Pipeline abstractions that allow the developer to chain preprocessing and modeling steps with consistent fit/transform/predict semantics.</w:t>
       </w:r>
     </w:p>
     <w:p>
@@ -597,23 +551,45 @@
         <w:rPr>
           <w:rStyle w:val="Heading3Char"/>
         </w:rPr>
-        <w:t>Feature Engineering</w:t>
-      </w:r>
+        <w:t xml:space="preserve">Feature Engineering. </w:t>
+      </w:r>
+      <w:r>
+        <w:t xml:space="preserve">Both include transformers for scaling, encoding, and feature assembly, plus utilities for model selection and evaluation. </w:t>
+      </w:r>
+    </w:p>
+    <w:p>
+      <w:pPr>
+        <w:spacing w:line="360" w:lineRule="auto"/>
+        <w:ind w:firstLine="0"/>
+      </w:pPr>
+    </w:p>
+    <w:p>
+      <w:pPr>
+        <w:spacing w:line="360" w:lineRule="auto"/>
+      </w:pPr>
       <w:r>
         <w:rPr>
           <w:rStyle w:val="Heading3Char"/>
         </w:rPr>
-        <w:t xml:space="preserve">. </w:t>
-      </w:r>
-      <w:r>
-        <w:t xml:space="preserve">Both include transformers for scaling, encoding, and feature assembly, plus utilities for model selection and evaluation. </w:t>
-      </w:r>
-    </w:p>
-    <w:p>
-      <w:pPr>
-        <w:spacing w:line="360" w:lineRule="auto"/>
-        <w:ind w:firstLine="0"/>
-      </w:pPr>
+        <w:t xml:space="preserve">Common Metrics. </w:t>
+      </w:r>
+      <w:r>
+        <w:t xml:space="preserve">Both have evaluators or built-in tools that support common metrics. </w:t>
+      </w:r>
+    </w:p>
+    <w:p>
+      <w:pPr>
+        <w:spacing w:line="360" w:lineRule="auto"/>
+      </w:pPr>
+    </w:p>
+    <w:p>
+      <w:pPr>
+        <w:pStyle w:val="Heading2"/>
+        <w:spacing w:line="360" w:lineRule="auto"/>
+      </w:pPr>
+      <w:r>
+        <w:t>Differences</w:t>
+      </w:r>
     </w:p>
     <w:p>
       <w:pPr>
@@ -623,50 +599,7 @@
         <w:rPr>
           <w:rStyle w:val="Heading3Char"/>
         </w:rPr>
-        <w:t>Common Metrics</w:t>
-      </w:r>
-      <w:r>
-        <w:rPr>
-          <w:rStyle w:val="Heading3Char"/>
-        </w:rPr>
-        <w:t xml:space="preserve">. </w:t>
-      </w:r>
-      <w:r>
-        <w:t>Bot</w:t>
-      </w:r>
-      <w:r>
-        <w:t xml:space="preserve">h have evaluators or built-in tools that support common metrics. </w:t>
-      </w:r>
-    </w:p>
-    <w:p>
-      <w:pPr>
-        <w:spacing w:line="360" w:lineRule="auto"/>
-      </w:pPr>
-    </w:p>
-    <w:p>
-      <w:pPr>
-        <w:pStyle w:val="Heading2"/>
-        <w:spacing w:line="360" w:lineRule="auto"/>
-      </w:pPr>
-      <w:r>
-        <w:t>Differences</w:t>
-      </w:r>
-    </w:p>
-    <w:p>
-      <w:pPr>
-        <w:spacing w:line="360" w:lineRule="auto"/>
-      </w:pPr>
-      <w:r>
-        <w:rPr>
-          <w:rStyle w:val="Heading3Char"/>
-        </w:rPr>
-        <w:t>Scale of Data</w:t>
-      </w:r>
-      <w:r>
-        <w:rPr>
-          <w:rStyle w:val="Heading3Char"/>
-        </w:rPr>
-        <w:t xml:space="preserve">. </w:t>
+        <w:t xml:space="preserve">Scale of Data. </w:t>
       </w:r>
       <w:r>
         <w:t>PySpark purpose-built for large-scale datasets that don’t fit in a single machine’s memory, enabling distributed processing across clusters for industrial-grade workloads. In contrast, Scikit-Learn is optimized for small-to-medium datasets that fit comfortably in memory. Scikit-Learn does not natively support distributed training but is often more flexible and is faster than PySpark at a smaller scale due to how it avoids distributed overhead.</w:t>
@@ -689,44 +622,29 @@
         <w:rPr>
           <w:rStyle w:val="Heading3Char"/>
         </w:rPr>
-        <w:t>Execution Model</w:t>
-      </w:r>
+        <w:t xml:space="preserve">Execution Model. </w:t>
+      </w:r>
+      <w:r>
+        <w:t>PySpark runs on a distributed engine across a cluster; operations are parallelized and executed lazily as Spark jobs/stages. On the other hand, Scikit-Learn is single-machine, in-memory computation; parallelism is typically limited to cores on one box unless significant engineering efforts are invested to allow for training across more than one machine.</w:t>
+      </w:r>
+    </w:p>
+    <w:p>
+      <w:pPr>
+        <w:spacing w:line="360" w:lineRule="auto"/>
+      </w:pPr>
+    </w:p>
+    <w:p>
+      <w:pPr>
+        <w:spacing w:line="360" w:lineRule="auto"/>
+      </w:pPr>
       <w:r>
         <w:rPr>
           <w:rStyle w:val="Heading3Char"/>
         </w:rPr>
-        <w:t xml:space="preserve">. </w:t>
-      </w:r>
-      <w:r>
-        <w:t>PySpark runs on a distributed engine across a cluster; operations are parallelized and executed lazily as Spark jobs/stages. On the other hand, Scikit-Learn is single-machine, in-memory computation; parallelism is typically limited to cores on one box unless significant engineering efforts are invested to allow for training across more than one machine.</w:t>
-      </w:r>
-    </w:p>
-    <w:p>
-      <w:pPr>
-        <w:spacing w:line="360" w:lineRule="auto"/>
-      </w:pPr>
-    </w:p>
-    <w:p>
-      <w:pPr>
-        <w:spacing w:line="360" w:lineRule="auto"/>
-      </w:pPr>
-      <w:r>
-        <w:rPr>
-          <w:rStyle w:val="Heading3Char"/>
-        </w:rPr>
-        <w:t>Algorithm Coverage</w:t>
-      </w:r>
-      <w:r>
-        <w:rPr>
-          <w:rStyle w:val="Heading3Char"/>
-        </w:rPr>
-        <w:t xml:space="preserve">. </w:t>
-      </w:r>
-      <w:r>
-        <w:t>Py</w:t>
-      </w:r>
-      <w:r>
-        <w:t xml:space="preserve">Spark has a focused set of scalable algorithms designed for distributed training. It does not provide nearly the same breadth of classical ML algorithms that </w:t>
+        <w:t xml:space="preserve">Algorithm Coverage. </w:t>
+      </w:r>
+      <w:r>
+        <w:t xml:space="preserve">PySpark has a focused set of scalable algorithms designed for distributed training. It does not provide nearly the same breadth of classical ML algorithms that </w:t>
       </w:r>
       <w:r>
         <w:t xml:space="preserve">Scikit-Learn natively provides. </w:t>
@@ -3553,10 +3471,7 @@
             <w:pStyle w:val="10AE8C877B409E43B75199100DB11149"/>
           </w:pPr>
           <w:r>
-            <w:t xml:space="preserve">[Place all tables for your paper in a tables section, following references (and, if applicable, footnotes).  Start a new page for each table, include a table number and table title for each, as shown on this page.  All explanatory text appears in a table note that follows the table, such as this one.  Use the Table/Figure style to get the spacing between table and note.  Tables in APA format can use single or 1.5 line spacing.  Include a heading for every row and column, even if the content seems obvious.  </w:t>
-          </w:r>
-          <w:r>
-            <w:t>To insert a table, on the Insert tab, tap Table.  New tables that you create in this document use APA format by default.]</w:t>
+            <w:t>[Place all tables for your paper in a tables section, following references (and, if applicable, footnotes).  Start a new page for each table, include a table number and table title for each, as shown on this page.  All explanatory text appears in a table note that follows the table, such as this one.  Use the Table/Figure style to get the spacing between table and note.  Tables in APA format can use single or 1.5 line spacing.  Include a heading for every row and column, even if the content seems obvious.  To insert a table, on the Insert tab, tap Table.  New tables that you create in this document use APA format by default.]</w:t>
           </w:r>
         </w:p>
       </w:docPartBody>
@@ -4173,15 +4088,6 @@
   <w:style w:type="paragraph" w:customStyle="1" w:styleId="85D28674B7D567498E8FB270F06CBB9B">
     <w:name w:val="85D28674B7D567498E8FB270F06CBB9B"/>
   </w:style>
-  <w:style w:type="paragraph" w:customStyle="1" w:styleId="1FEC64EB72E48541BDBE3065551DC7E3">
-    <w:name w:val="1FEC64EB72E48541BDBE3065551DC7E3"/>
-  </w:style>
-  <w:style w:type="paragraph" w:customStyle="1" w:styleId="18CD5955FDC6B143980F6C849D19C2FE">
-    <w:name w:val="18CD5955FDC6B143980F6C849D19C2FE"/>
-  </w:style>
-  <w:style w:type="paragraph" w:customStyle="1" w:styleId="63300E7D204F884DBADE4D8791CF5662">
-    <w:name w:val="63300E7D204F884DBADE4D8791CF5662"/>
-  </w:style>
   <w:style w:type="character" w:styleId="Emphasis">
     <w:name w:val="Emphasis"/>
     <w:basedOn w:val="DefaultParagraphFont"/>
@@ -4193,29 +4099,8 @@
       <w:iCs/>
     </w:rPr>
   </w:style>
-  <w:style w:type="paragraph" w:customStyle="1" w:styleId="43F01A10E1078B4E94C78346B7796B60">
-    <w:name w:val="43F01A10E1078B4E94C78346B7796B60"/>
-  </w:style>
-  <w:style w:type="paragraph" w:customStyle="1" w:styleId="17775A1812604B4785A37BD82A80017B">
-    <w:name w:val="17775A1812604B4785A37BD82A80017B"/>
-  </w:style>
   <w:style w:type="paragraph" w:customStyle="1" w:styleId="F48CE3CCF35ACC4D9BF5A5C6EDABF673">
     <w:name w:val="F48CE3CCF35ACC4D9BF5A5C6EDABF673"/>
-  </w:style>
-  <w:style w:type="paragraph" w:customStyle="1" w:styleId="BD9D80C685B9BA488B2868C72DD7A598">
-    <w:name w:val="BD9D80C685B9BA488B2868C72DD7A598"/>
-  </w:style>
-  <w:style w:type="paragraph" w:customStyle="1" w:styleId="CD87918D7E0FA04B9520A7CB13C4D130">
-    <w:name w:val="CD87918D7E0FA04B9520A7CB13C4D130"/>
-  </w:style>
-  <w:style w:type="paragraph" w:customStyle="1" w:styleId="2AB43EC6E7E5B94DA9140C0F137620C8">
-    <w:name w:val="2AB43EC6E7E5B94DA9140C0F137620C8"/>
-  </w:style>
-  <w:style w:type="paragraph" w:customStyle="1" w:styleId="F21E52D6F049C54BB5B09815EB95B54D">
-    <w:name w:val="F21E52D6F049C54BB5B09815EB95B54D"/>
-  </w:style>
-  <w:style w:type="paragraph" w:customStyle="1" w:styleId="76EC821DF93A8C41908E8798625FA8D7">
-    <w:name w:val="76EC821DF93A8C41908E8798625FA8D7"/>
   </w:style>
   <w:style w:type="character" w:customStyle="1" w:styleId="Heading3Char">
     <w:name w:val="Heading 3 Char"/>
@@ -4231,12 +4116,6 @@
       <w14:ligatures w14:val="none"/>
     </w:rPr>
   </w:style>
-  <w:style w:type="paragraph" w:customStyle="1" w:styleId="628277085AA32D41966622A6B81E35E2">
-    <w:name w:val="628277085AA32D41966622A6B81E35E2"/>
-  </w:style>
-  <w:style w:type="paragraph" w:customStyle="1" w:styleId="5A825059D3A58E46A4E0EF9D100C43B2">
-    <w:name w:val="5A825059D3A58E46A4E0EF9D100C43B2"/>
-  </w:style>
   <w:style w:type="character" w:customStyle="1" w:styleId="Heading4Char">
     <w:name w:val="Heading 4 Char"/>
     <w:basedOn w:val="DefaultParagraphFont"/>
@@ -4253,15 +4132,6 @@
       <w14:ligatures w14:val="none"/>
     </w:rPr>
   </w:style>
-  <w:style w:type="paragraph" w:customStyle="1" w:styleId="9F4FEA672C8BE94FBA085ACD99C8B4F3">
-    <w:name w:val="9F4FEA672C8BE94FBA085ACD99C8B4F3"/>
-  </w:style>
-  <w:style w:type="paragraph" w:customStyle="1" w:styleId="87E6A48F3622FF47B0850798001D670D">
-    <w:name w:val="87E6A48F3622FF47B0850798001D670D"/>
-  </w:style>
-  <w:style w:type="paragraph" w:customStyle="1" w:styleId="89F9F02D875C9F44B0C81D985BC50209">
-    <w:name w:val="89F9F02D875C9F44B0C81D985BC50209"/>
-  </w:style>
   <w:style w:type="character" w:customStyle="1" w:styleId="Heading5Char">
     <w:name w:val="Heading 5 Char"/>
     <w:basedOn w:val="DefaultParagraphFont"/>
@@ -4276,15 +4146,6 @@
       <w14:ligatures w14:val="none"/>
     </w:rPr>
   </w:style>
-  <w:style w:type="paragraph" w:customStyle="1" w:styleId="AB08CD32AB99114792FB9D8DF764AFDE">
-    <w:name w:val="AB08CD32AB99114792FB9D8DF764AFDE"/>
-  </w:style>
-  <w:style w:type="paragraph" w:customStyle="1" w:styleId="7346980F12EC994A903ACEAA2B4AABBB">
-    <w:name w:val="7346980F12EC994A903ACEAA2B4AABBB"/>
-  </w:style>
-  <w:style w:type="paragraph" w:customStyle="1" w:styleId="FC593253C77C9C46939E5B3337EA1681">
-    <w:name w:val="FC593253C77C9C46939E5B3337EA1681"/>
-  </w:style>
   <w:style w:type="paragraph" w:styleId="Bibliography">
     <w:name w:val="Bibliography"/>
     <w:basedOn w:val="Normal"/>
@@ -4293,32 +4154,8 @@
     <w:semiHidden/>
     <w:unhideWhenUsed/>
   </w:style>
-  <w:style w:type="paragraph" w:customStyle="1" w:styleId="A6E9ACB3FCDD614799ECE73679E459A4">
-    <w:name w:val="A6E9ACB3FCDD614799ECE73679E459A4"/>
-  </w:style>
-  <w:style w:type="paragraph" w:customStyle="1" w:styleId="E15BA64B1C36DA4EBB2F0479971E34C5">
-    <w:name w:val="E15BA64B1C36DA4EBB2F0479971E34C5"/>
-  </w:style>
-  <w:style w:type="paragraph" w:customStyle="1" w:styleId="0A05681F9084274F94E0EC6D8F2DCF9F">
-    <w:name w:val="0A05681F9084274F94E0EC6D8F2DCF9F"/>
-  </w:style>
   <w:style w:type="paragraph" w:customStyle="1" w:styleId="10AE8C877B409E43B75199100DB11149">
     <w:name w:val="10AE8C877B409E43B75199100DB11149"/>
-  </w:style>
-  <w:style w:type="paragraph" w:customStyle="1" w:styleId="28759956C11C4B4583AC49C0D8261366">
-    <w:name w:val="28759956C11C4B4583AC49C0D8261366"/>
-  </w:style>
-  <w:style w:type="paragraph" w:customStyle="1" w:styleId="EC1EACC710C3F6488AF796F65D164B2F">
-    <w:name w:val="EC1EACC710C3F6488AF796F65D164B2F"/>
-    <w:rsid w:val="008E0136"/>
-  </w:style>
-  <w:style w:type="paragraph" w:customStyle="1" w:styleId="F866D878B9FF7E46936923B36504E24A">
-    <w:name w:val="F866D878B9FF7E46936923B36504E24A"/>
-    <w:rsid w:val="008E0136"/>
-  </w:style>
-  <w:style w:type="paragraph" w:customStyle="1" w:styleId="F6BE90ACCBDEE64D9A062BADA23E5BF2">
-    <w:name w:val="F6BE90ACCBDEE64D9A062BADA23E5BF2"/>
-    <w:rsid w:val="008E0136"/>
   </w:style>
 </w:styles>
 </file>
@@ -4532,6 +4369,17 @@
 </file>
 
 <file path=customXml/item1.xml><?xml version="1.0" encoding="utf-8"?>
+<CoverPageProperties xmlns="http://schemas.microsoft.com/office/2006/coverPageProps">
+  <PublishDate/>
+  <Abstract>comparing pyspark with scikit-learn</Abstract>
+  <CompanyAddress/>
+  <CompanyPhone/>
+  <CompanyFax/>
+  <CompanyEmail/>
+</CoverPageProperties>
+</file>
+
+<file path=customXml/item2.xml><?xml version="1.0" encoding="utf-8"?>
 <b:Sources xmlns:b="http://schemas.openxmlformats.org/officeDocument/2006/bibliography" SelectedStyle="\APASixthEditionOfficeOnline.xsl" StyleName="APA" Version="6">
   <b:Source>
     <b:Tag>Article</b:Tag>
@@ -4578,29 +4426,18 @@
 </b:Sources>
 </file>
 
-<file path=customXml/item2.xml><?xml version="1.0" encoding="utf-8"?>
-<CoverPageProperties xmlns="http://schemas.microsoft.com/office/2006/coverPageProps">
-  <PublishDate/>
-  <Abstract>comparing pyspark with scikit-learn</Abstract>
-  <CompanyAddress/>
-  <CompanyPhone/>
-  <CompanyFax/>
-  <CompanyEmail/>
-</CoverPageProperties>
+<file path=customXml/itemProps1.xml><?xml version="1.0" encoding="utf-8"?>
+<ds:datastoreItem xmlns:ds="http://schemas.openxmlformats.org/officeDocument/2006/customXml" ds:itemID="{55AF091B-3C7A-41E3-B477-F2FDAA23CFDA}">
+  <ds:schemaRefs>
+    <ds:schemaRef ds:uri="http://schemas.microsoft.com/office/2006/coverPageProps"/>
+  </ds:schemaRefs>
+</ds:datastoreItem>
 </file>
 
-<file path=customXml/itemProps1.xml><?xml version="1.0" encoding="utf-8"?>
+<file path=customXml/itemProps2.xml><?xml version="1.0" encoding="utf-8"?>
 <ds:datastoreItem xmlns:ds="http://schemas.openxmlformats.org/officeDocument/2006/customXml" ds:itemID="{9B8B2303-F514-4E15-89A3-727D86B05CBD}">
   <ds:schemaRefs>
     <ds:schemaRef ds:uri="http://schemas.openxmlformats.org/officeDocument/2006/bibliography"/>
   </ds:schemaRefs>
 </ds:datastoreItem>
-</file>
-
-<file path=customXml/itemProps2.xml><?xml version="1.0" encoding="utf-8"?>
-<ds:datastoreItem xmlns:ds="http://schemas.openxmlformats.org/officeDocument/2006/customXml" ds:itemID="{55AF091B-3C7A-41E3-B477-F2FDAA23CFDA}">
-  <ds:schemaRefs>
-    <ds:schemaRef ds:uri="http://schemas.microsoft.com/office/2006/coverPageProps"/>
-  </ds:schemaRefs>
-</ds:datastoreItem>
 </file>
</xml_diff>

<commit_message>
Fixed minor errors in report
</commit_message>
<xml_diff>
--- a/task2_report.docx
+++ b/task2_report.docx
@@ -270,13 +270,13 @@
         <w:t xml:space="preserve"> </w:t>
       </w:r>
       <w:r>
-        <w:t>Debugging is harder as stack traces mix with Python and JVM/Scala errors, complicating diagnosis. Data quality issues can be harder to locate across partitions. In the group project, we had a docker container to host a single PySpark instance to run the necessary code for task 2. We had to keep a terminal open to track the logs of the spark instance when debugging as the errors shown in our IDE (Integrated Developer Environment) may only show “Connection was refused” as an error</w:t>
-      </w:r>
-      <w:r>
-        <w:t>. Resulting, in a need for us to check the spark instance logs to determine what was happening.</w:t>
-      </w:r>
-      <w:r>
-        <w:t xml:space="preserve"> Furthermore, there are no built-in verbosity/progress options in PySpark that show the algorithm-level training progress.</w:t>
+        <w:t xml:space="preserve">Debugging is harder as stack traces mix with Python and JVM/Scala errors, complicating diagnosis. Data quality issues can be harder to locate across partitions. In the group project, we had a docker container to host a single PySpark instance to run the necessary code for task 2. </w:t>
+      </w:r>
+      <w:r>
+        <w:t>T</w:t>
+      </w:r>
+      <w:r>
+        <w:t>here are no built-in verbosity/progress options in PySpark that show the algorithm-level training progress.</w:t>
       </w:r>
       <w:r>
         <w:t xml:space="preserve"> This overall was a more complicated experience </w:t>
@@ -308,14 +308,26 @@
         <w:t xml:space="preserve">Algorithm Coverage and ML Workflow. </w:t>
       </w:r>
       <w:r>
-        <w:t xml:space="preserve">PySpark has a narrow set of built-in algorithms as compared to scikit-learns extensive classical ML catalog and utilities. More advanced models or customized neural networks are not natively available on Spark. As a result, the task 2 of the group assignment used 2 Tree Ensemble models out of 3. These models are </w:t>
-      </w:r>
-      <w:r>
-        <w:lastRenderedPageBreak/>
-        <w:t xml:space="preserve">Gradient Boosted Trees and Random Forest. The 3rd model was simple Linear Regression. Trees handle distributed workflows and parallelization very well and as a result, tree-based approaches are prominent in the </w:t>
-      </w:r>
-      <w:r>
-        <w:t>regression models natively available in PySpark’s MLlib.</w:t>
+        <w:t xml:space="preserve">PySpark has a narrow set of built-in algorithms as compared to scikit-learns extensive classical ML catalog and utilities. More advanced models or customized neural networks are not natively available on Spark. As a result, the task 2 of the group assignment used 2 Tree Ensemble models out of 3. These models are Gradient Boosted Trees and Random Forest. The 3rd model was simple Linear Regression. Trees handle distributed workflows and parallelization very well and as a result, tree-based approaches are prominent in the </w:t>
+      </w:r>
+      <w:r>
+        <w:t xml:space="preserve">regression models natively available in </w:t>
+      </w:r>
+      <w:proofErr w:type="spellStart"/>
+      <w:r>
+        <w:t>PySpark’s</w:t>
+      </w:r>
+      <w:proofErr w:type="spellEnd"/>
+      <w:r>
+        <w:t xml:space="preserve"> </w:t>
+      </w:r>
+      <w:proofErr w:type="spellStart"/>
+      <w:r>
+        <w:t>MLlib</w:t>
+      </w:r>
+      <w:proofErr w:type="spellEnd"/>
+      <w:r>
+        <w:t>.</w:t>
       </w:r>
     </w:p>
     <w:p>
@@ -326,15 +338,13 @@
     </w:p>
     <w:p>
       <w:pPr>
+        <w:ind w:firstLine="0"/>
         <w:rPr>
           <w:rFonts w:asciiTheme="majorHAnsi" w:eastAsiaTheme="majorEastAsia" w:hAnsiTheme="majorHAnsi" w:cstheme="majorBidi"/>
           <w:b/>
           <w:bCs/>
         </w:rPr>
       </w:pPr>
-      <w:r>
-        <w:br w:type="page"/>
-      </w:r>
     </w:p>
     <w:p>
       <w:pPr>
@@ -342,7 +352,6 @@
         <w:spacing w:line="360" w:lineRule="auto"/>
       </w:pPr>
       <w:r>
-        <w:lastRenderedPageBreak/>
         <w:t xml:space="preserve">Scikit-Learn </w:t>
       </w:r>
     </w:p>

</xml_diff>